<commit_message>
Update Halil ibrahim hoca dilbilim ders notları.docx
</commit_message>
<xml_diff>
--- a/Dilbilim/Halil ibrahim hoca dilbilim ders notları.docx
+++ b/Dilbilim/Halil ibrahim hoca dilbilim ders notları.docx
@@ -96,6 +96,40 @@
       </w:pPr>
       <w:r>
         <w:t>Etrüskler saçmalık, yalan.</w:t>
+      </w:r>
+    </w:p>
+    <w:p>
+      <w:pPr>
+        <w:pStyle w:val="AralkYok"/>
+      </w:pPr>
+    </w:p>
+    <w:p>
+      <w:pPr>
+        <w:pStyle w:val="AralkYok"/>
+      </w:pPr>
+      <w:r>
+        <w:t>Fodor büyük dil düşünürü yaşayan.</w:t>
+      </w:r>
+    </w:p>
+    <w:p>
+      <w:pPr>
+        <w:pStyle w:val="AralkYok"/>
+      </w:pPr>
+      <w:r>
+        <w:t>Harvard’ın zehirli suları.</w:t>
+      </w:r>
+    </w:p>
+    <w:p>
+      <w:pPr>
+        <w:pStyle w:val="AralkYok"/>
+      </w:pPr>
+    </w:p>
+    <w:p>
+      <w:pPr>
+        <w:pStyle w:val="AralkYok"/>
+      </w:pPr>
+      <w:r>
+        <w:t>Eflatuncuların devri bitti sofistlerin devri başladı.</w:t>
       </w:r>
       <w:bookmarkStart w:id="0" w:name="_GoBack"/>
       <w:bookmarkEnd w:id="0"/>

</xml_diff>